<commit_message>
Correção dos relatórios de não conformidade fechados.
</commit_message>
<xml_diff>
--- a/1-Modelagem_de_Negocios/1.3-Visao/002 - Template Documento de Visão.docx
+++ b/1-Modelagem_de_Negocios/1.3-Visao/002 - Template Documento de Visão.docx
@@ -135,7 +135,6 @@
       <w:r>
         <w:rPr>
           <w:rFonts w:ascii="Times New Roman" w:eastAsia="Times New Roman" w:hAnsi="Times New Roman" w:cs="Times New Roman"/>
-          <w:i/>
           <w:color w:val="auto"/>
           <w:sz w:val="20"/>
           <w:szCs w:val="20"/>
@@ -1287,7 +1286,6 @@
         <w:jc w:val="both"/>
         <w:rPr>
           <w:rFonts w:ascii="Times New Roman" w:eastAsia="Times New Roman" w:hAnsi="Times New Roman" w:cs="Times New Roman"/>
-          <w:i/>
           <w:color w:val="auto"/>
           <w:sz w:val="20"/>
           <w:szCs w:val="20"/>
@@ -1296,34 +1294,61 @@
       <w:r>
         <w:rPr>
           <w:rFonts w:ascii="Times New Roman" w:eastAsia="Times New Roman" w:hAnsi="Times New Roman" w:cs="Times New Roman"/>
-          <w:i/>
           <w:color w:val="auto"/>
           <w:sz w:val="20"/>
           <w:szCs w:val="20"/>
         </w:rPr>
-        <w:t>Este projeto tem como</w:t>
-      </w:r>
-      <w:bookmarkStart w:id="2" w:name="_GoBack"/>
-      <w:bookmarkEnd w:id="2"/>
+        <w:t>Este projeto tem como finalidade de informatizar os processos cotidianos que ocorrem em uma igreja</w:t>
+      </w:r>
       <w:r>
         <w:rPr>
           <w:rFonts w:ascii="Times New Roman" w:eastAsia="Times New Roman" w:hAnsi="Times New Roman" w:cs="Times New Roman"/>
-          <w:i/>
           <w:color w:val="auto"/>
           <w:sz w:val="20"/>
           <w:szCs w:val="20"/>
         </w:rPr>
-        <w:t xml:space="preserve"> finalidade de informatizar os processos cotidianos que ocorrem em uma igreja</w:t>
-      </w:r>
-      <w:r>
+        <w:t xml:space="preserve"> para que o mesmo se torne mais ágil, e prático.</w:t>
+      </w:r>
+    </w:p>
+    <w:p>
+      <w:pPr>
+        <w:spacing w:after="120" w:line="261" w:lineRule="auto"/>
+        <w:jc w:val="both"/>
         <w:rPr>
           <w:rFonts w:ascii="Times New Roman" w:eastAsia="Times New Roman" w:hAnsi="Times New Roman" w:cs="Times New Roman"/>
-          <w:i/>
           <w:color w:val="auto"/>
           <w:sz w:val="20"/>
           <w:szCs w:val="20"/>
         </w:rPr>
-        <w:t xml:space="preserve"> para que o mesmo se torne mais ágil, e prático.</w:t>
+      </w:pPr>
+      <w:r>
+        <w:rPr>
+          <w:rFonts w:ascii="Times New Roman" w:eastAsia="Times New Roman" w:hAnsi="Times New Roman" w:cs="Times New Roman"/>
+          <w:color w:val="auto"/>
+          <w:sz w:val="20"/>
+          <w:szCs w:val="20"/>
+        </w:rPr>
+        <w:t>O sistema “</w:t>
+      </w:r>
+      <w:proofErr w:type="spellStart"/>
+      <w:r>
+        <w:rPr>
+          <w:rFonts w:ascii="Times New Roman" w:eastAsia="Times New Roman" w:hAnsi="Times New Roman" w:cs="Times New Roman"/>
+          <w:color w:val="auto"/>
+          <w:sz w:val="20"/>
+          <w:szCs w:val="20"/>
+        </w:rPr>
+        <w:t>Vit</w:t>
+      </w:r>
+      <w:proofErr w:type="spellEnd"/>
+      <w:r>
+        <w:rPr>
+          <w:rFonts w:ascii="Times New Roman" w:eastAsia="Times New Roman" w:hAnsi="Times New Roman" w:cs="Times New Roman"/>
+          <w:color w:val="auto"/>
+          <w:sz w:val="20"/>
+          <w:szCs w:val="20"/>
+        </w:rPr>
+        <w:t>-Eclésia” manterá todos os cadastros dos membros da igreja, de visitantes, contribuições/arrecadações e despesas.</w:t>
       </w:r>
     </w:p>
     <w:p>
@@ -1332,7 +1357,6 @@
         <w:jc w:val="both"/>
         <w:rPr>
           <w:rFonts w:ascii="Times New Roman" w:eastAsia="Times New Roman" w:hAnsi="Times New Roman" w:cs="Times New Roman"/>
-          <w:i/>
           <w:color w:val="auto"/>
           <w:sz w:val="20"/>
           <w:szCs w:val="20"/>
@@ -1341,34 +1365,20 @@
       <w:r>
         <w:rPr>
           <w:rFonts w:ascii="Times New Roman" w:eastAsia="Times New Roman" w:hAnsi="Times New Roman" w:cs="Times New Roman"/>
-          <w:i/>
           <w:color w:val="auto"/>
           <w:sz w:val="20"/>
           <w:szCs w:val="20"/>
         </w:rPr>
-        <w:t>O sistema “</w:t>
-      </w:r>
-      <w:proofErr w:type="spellStart"/>
+        <w:t>O sistema também tende a fazer notificações em tempo real para o orador do culto</w:t>
+      </w:r>
       <w:r>
         <w:rPr>
           <w:rFonts w:ascii="Times New Roman" w:eastAsia="Times New Roman" w:hAnsi="Times New Roman" w:cs="Times New Roman"/>
-          <w:i/>
           <w:color w:val="auto"/>
           <w:sz w:val="20"/>
           <w:szCs w:val="20"/>
         </w:rPr>
-        <w:t>Vit</w:t>
-      </w:r>
-      <w:proofErr w:type="spellEnd"/>
-      <w:r>
-        <w:rPr>
-          <w:rFonts w:ascii="Times New Roman" w:eastAsia="Times New Roman" w:hAnsi="Times New Roman" w:cs="Times New Roman"/>
-          <w:i/>
-          <w:color w:val="auto"/>
-          <w:sz w:val="20"/>
-          <w:szCs w:val="20"/>
-        </w:rPr>
-        <w:t>-Eclésia” manterá todos os cadastros dos membros da igreja, de visitantes, contribuições/arrecadações e despesas.</w:t>
+        <w:t>.</w:t>
       </w:r>
     </w:p>
     <w:p>
@@ -1377,276 +1387,6 @@
         <w:jc w:val="both"/>
         <w:rPr>
           <w:rFonts w:ascii="Times New Roman" w:eastAsia="Times New Roman" w:hAnsi="Times New Roman" w:cs="Times New Roman"/>
-          <w:i/>
-          <w:color w:val="auto"/>
-          <w:sz w:val="20"/>
-          <w:szCs w:val="20"/>
-        </w:rPr>
-      </w:pPr>
-      <w:r>
-        <w:rPr>
-          <w:rFonts w:ascii="Times New Roman" w:eastAsia="Times New Roman" w:hAnsi="Times New Roman" w:cs="Times New Roman"/>
-          <w:i/>
-          <w:color w:val="auto"/>
-          <w:sz w:val="20"/>
-          <w:szCs w:val="20"/>
-        </w:rPr>
-        <w:t xml:space="preserve">O Cadastro dos visitantes </w:t>
-      </w:r>
-      <w:r>
-        <w:rPr>
-          <w:rFonts w:ascii="Times New Roman" w:eastAsia="Times New Roman" w:hAnsi="Times New Roman" w:cs="Times New Roman"/>
-          <w:i/>
-          <w:color w:val="auto"/>
-          <w:sz w:val="20"/>
-          <w:szCs w:val="20"/>
-        </w:rPr>
-        <w:t>manterá</w:t>
-      </w:r>
-      <w:r>
-        <w:rPr>
-          <w:rFonts w:ascii="Times New Roman" w:eastAsia="Times New Roman" w:hAnsi="Times New Roman" w:cs="Times New Roman"/>
-          <w:i/>
-          <w:color w:val="auto"/>
-          <w:sz w:val="20"/>
-          <w:szCs w:val="20"/>
-        </w:rPr>
-        <w:t xml:space="preserve"> as seguintes informações</w:t>
-      </w:r>
-      <w:r>
-        <w:rPr>
-          <w:rFonts w:ascii="Times New Roman" w:eastAsia="Times New Roman" w:hAnsi="Times New Roman" w:cs="Times New Roman"/>
-          <w:i/>
-          <w:color w:val="auto"/>
-          <w:sz w:val="20"/>
-          <w:szCs w:val="20"/>
-        </w:rPr>
-        <w:t>:</w:t>
-      </w:r>
-      <w:r>
-        <w:rPr>
-          <w:rFonts w:ascii="Times New Roman" w:eastAsia="Times New Roman" w:hAnsi="Times New Roman" w:cs="Times New Roman"/>
-          <w:i/>
-          <w:color w:val="auto"/>
-          <w:sz w:val="20"/>
-          <w:szCs w:val="20"/>
-        </w:rPr>
-        <w:t xml:space="preserve"> se os visitantes almejam receber visita do pastor, ou algum dirigente da igreja,</w:t>
-      </w:r>
-      <w:r>
-        <w:rPr>
-          <w:rFonts w:ascii="Times New Roman" w:eastAsia="Times New Roman" w:hAnsi="Times New Roman" w:cs="Times New Roman"/>
-          <w:i/>
-          <w:color w:val="auto"/>
-          <w:sz w:val="20"/>
-          <w:szCs w:val="20"/>
-        </w:rPr>
-        <w:t xml:space="preserve"> quantas visitas ele já vez há igreja, se ele gostaria de ser anunciado para recebe</w:t>
-      </w:r>
-      <w:r>
-        <w:rPr>
-          <w:rFonts w:ascii="Times New Roman" w:eastAsia="Times New Roman" w:hAnsi="Times New Roman" w:cs="Times New Roman"/>
-          <w:i/>
-          <w:color w:val="auto"/>
-          <w:sz w:val="20"/>
-          <w:szCs w:val="20"/>
-        </w:rPr>
-        <w:t xml:space="preserve">r o </w:t>
-      </w:r>
-      <w:proofErr w:type="gramStart"/>
-      <w:r>
-        <w:rPr>
-          <w:rFonts w:ascii="Times New Roman" w:eastAsia="Times New Roman" w:hAnsi="Times New Roman" w:cs="Times New Roman"/>
-          <w:i/>
-          <w:color w:val="auto"/>
-          <w:sz w:val="20"/>
-          <w:szCs w:val="20"/>
-        </w:rPr>
-        <w:t>Bem Vindo</w:t>
-      </w:r>
-      <w:proofErr w:type="gramEnd"/>
-      <w:r>
-        <w:rPr>
-          <w:rFonts w:ascii="Times New Roman" w:eastAsia="Times New Roman" w:hAnsi="Times New Roman" w:cs="Times New Roman"/>
-          <w:i/>
-          <w:color w:val="auto"/>
-          <w:sz w:val="20"/>
-          <w:szCs w:val="20"/>
-        </w:rPr>
-        <w:t xml:space="preserve"> da Igreja, endereço, contatos, e melhor horário/dia para visita.</w:t>
-      </w:r>
-    </w:p>
-    <w:p>
-      <w:pPr>
-        <w:spacing w:after="120" w:line="261" w:lineRule="auto"/>
-        <w:jc w:val="both"/>
-        <w:rPr>
-          <w:rFonts w:ascii="Times New Roman" w:eastAsia="Times New Roman" w:hAnsi="Times New Roman" w:cs="Times New Roman"/>
-          <w:i/>
-          <w:color w:val="auto"/>
-          <w:sz w:val="20"/>
-          <w:szCs w:val="20"/>
-        </w:rPr>
-      </w:pPr>
-      <w:r>
-        <w:rPr>
-          <w:rFonts w:ascii="Times New Roman" w:eastAsia="Times New Roman" w:hAnsi="Times New Roman" w:cs="Times New Roman"/>
-          <w:i/>
-          <w:color w:val="auto"/>
-          <w:sz w:val="20"/>
-          <w:szCs w:val="20"/>
-        </w:rPr>
-        <w:t>Cadastro de Membros manterá: nome, documento, endereço.</w:t>
-      </w:r>
-    </w:p>
-    <w:p>
-      <w:pPr>
-        <w:spacing w:after="120" w:line="261" w:lineRule="auto"/>
-        <w:jc w:val="both"/>
-        <w:rPr>
-          <w:rFonts w:ascii="Times New Roman" w:eastAsia="Times New Roman" w:hAnsi="Times New Roman" w:cs="Times New Roman"/>
-          <w:i/>
-          <w:color w:val="auto"/>
-          <w:sz w:val="20"/>
-          <w:szCs w:val="20"/>
-        </w:rPr>
-      </w:pPr>
-      <w:r>
-        <w:rPr>
-          <w:rFonts w:ascii="Times New Roman" w:eastAsia="Times New Roman" w:hAnsi="Times New Roman" w:cs="Times New Roman"/>
-          <w:i/>
-          <w:color w:val="auto"/>
-          <w:sz w:val="20"/>
-          <w:szCs w:val="20"/>
-        </w:rPr>
-        <w:t>O sistema também manterá as informações de contribuiç</w:t>
-      </w:r>
-      <w:r>
-        <w:rPr>
-          <w:rFonts w:ascii="Times New Roman" w:eastAsia="Times New Roman" w:hAnsi="Times New Roman" w:cs="Times New Roman"/>
-          <w:i/>
-          <w:color w:val="auto"/>
-          <w:sz w:val="20"/>
-          <w:szCs w:val="20"/>
-        </w:rPr>
-        <w:t>ões como:</w:t>
-      </w:r>
-    </w:p>
-    <w:p>
-      <w:pPr>
-        <w:spacing w:after="120" w:line="261" w:lineRule="auto"/>
-        <w:ind w:left="284"/>
-        <w:jc w:val="both"/>
-        <w:rPr>
-          <w:rFonts w:ascii="Times New Roman" w:eastAsia="Times New Roman" w:hAnsi="Times New Roman" w:cs="Times New Roman"/>
-          <w:i/>
-          <w:color w:val="auto"/>
-          <w:sz w:val="20"/>
-          <w:szCs w:val="20"/>
-        </w:rPr>
-      </w:pPr>
-      <w:r>
-        <w:rPr>
-          <w:rFonts w:ascii="Times New Roman" w:eastAsia="Times New Roman" w:hAnsi="Times New Roman" w:cs="Times New Roman"/>
-          <w:i/>
-          <w:color w:val="auto"/>
-          <w:sz w:val="20"/>
-          <w:szCs w:val="20"/>
-        </w:rPr>
-        <w:t xml:space="preserve">Ofertas contendo </w:t>
-      </w:r>
-      <w:r>
-        <w:rPr>
-          <w:rFonts w:ascii="Times New Roman" w:eastAsia="Times New Roman" w:hAnsi="Times New Roman" w:cs="Times New Roman"/>
-          <w:i/>
-          <w:color w:val="auto"/>
-          <w:sz w:val="20"/>
-          <w:szCs w:val="20"/>
-        </w:rPr>
-        <w:t>a data da contribuição</w:t>
-      </w:r>
-      <w:r>
-        <w:rPr>
-          <w:rFonts w:ascii="Times New Roman" w:eastAsia="Times New Roman" w:hAnsi="Times New Roman" w:cs="Times New Roman"/>
-          <w:i/>
-          <w:color w:val="auto"/>
-          <w:sz w:val="20"/>
-          <w:szCs w:val="20"/>
-        </w:rPr>
-        <w:t>,</w:t>
-      </w:r>
-      <w:r>
-        <w:rPr>
-          <w:rFonts w:ascii="Times New Roman" w:eastAsia="Times New Roman" w:hAnsi="Times New Roman" w:cs="Times New Roman"/>
-          <w:i/>
-          <w:color w:val="auto"/>
-          <w:sz w:val="20"/>
-          <w:szCs w:val="20"/>
-        </w:rPr>
-        <w:t xml:space="preserve"> valor</w:t>
-      </w:r>
-      <w:r>
-        <w:rPr>
-          <w:rFonts w:ascii="Times New Roman" w:eastAsia="Times New Roman" w:hAnsi="Times New Roman" w:cs="Times New Roman"/>
-          <w:i/>
-          <w:color w:val="auto"/>
-          <w:sz w:val="20"/>
-          <w:szCs w:val="20"/>
-        </w:rPr>
-        <w:t xml:space="preserve"> e uma </w:t>
-      </w:r>
-      <w:r>
-        <w:rPr>
-          <w:rFonts w:ascii="Times New Roman" w:eastAsia="Times New Roman" w:hAnsi="Times New Roman" w:cs="Times New Roman"/>
-          <w:i/>
-          <w:color w:val="auto"/>
-          <w:sz w:val="20"/>
-          <w:szCs w:val="20"/>
-        </w:rPr>
-        <w:t>referência</w:t>
-      </w:r>
-      <w:r>
-        <w:rPr>
-          <w:rFonts w:ascii="Times New Roman" w:eastAsia="Times New Roman" w:hAnsi="Times New Roman" w:cs="Times New Roman"/>
-          <w:i/>
-          <w:color w:val="auto"/>
-          <w:sz w:val="20"/>
-          <w:szCs w:val="20"/>
-        </w:rPr>
-        <w:t xml:space="preserve"> dessa contribuição, por exemplo: culto de oração.</w:t>
-      </w:r>
-    </w:p>
-    <w:p>
-      <w:pPr>
-        <w:spacing w:after="120" w:line="261" w:lineRule="auto"/>
-        <w:ind w:left="284"/>
-        <w:jc w:val="both"/>
-        <w:rPr>
-          <w:rFonts w:ascii="Times New Roman" w:eastAsia="Times New Roman" w:hAnsi="Times New Roman" w:cs="Times New Roman"/>
-          <w:i/>
-          <w:color w:val="auto"/>
-          <w:sz w:val="20"/>
-          <w:szCs w:val="20"/>
-        </w:rPr>
-      </w:pPr>
-      <w:r>
-        <w:rPr>
-          <w:rFonts w:ascii="Times New Roman" w:eastAsia="Times New Roman" w:hAnsi="Times New Roman" w:cs="Times New Roman"/>
-          <w:i/>
-          <w:color w:val="auto"/>
-          <w:sz w:val="20"/>
-          <w:szCs w:val="20"/>
-        </w:rPr>
-        <w:t xml:space="preserve">Dízimos contendo a data da contribuição, valor e será referenciado ao contribuinte já cadastrado ao sistema, </w:t>
-      </w:r>
-    </w:p>
-    <w:p>
-      <w:pPr>
-        <w:spacing w:after="120" w:line="261" w:lineRule="auto"/>
-        <w:jc w:val="both"/>
-        <w:rPr>
-          <w:rFonts w:ascii="Times New Roman" w:eastAsia="Times New Roman" w:hAnsi="Times New Roman" w:cs="Times New Roman"/>
-          <w:i/>
           <w:color w:val="auto"/>
           <w:sz w:val="20"/>
           <w:szCs w:val="20"/>
@@ -1665,8 +1405,8 @@
           <w:color w:val="auto"/>
         </w:rPr>
       </w:pPr>
-      <w:bookmarkStart w:id="3" w:name="h.nhqevrqcwyh9" w:colFirst="0" w:colLast="0"/>
-      <w:bookmarkEnd w:id="3"/>
+      <w:bookmarkStart w:id="2" w:name="h.nhqevrqcwyh9" w:colFirst="0" w:colLast="0"/>
+      <w:bookmarkEnd w:id="2"/>
       <w:r>
         <w:rPr>
           <w:b/>
@@ -1701,7 +1441,6 @@
         <w:jc w:val="both"/>
         <w:rPr>
           <w:rFonts w:ascii="Times New Roman" w:eastAsia="Times New Roman" w:hAnsi="Times New Roman" w:cs="Times New Roman"/>
-          <w:i/>
           <w:color w:val="auto"/>
           <w:sz w:val="20"/>
           <w:szCs w:val="20"/>
@@ -1710,13 +1449,14 @@
       <w:r>
         <w:rPr>
           <w:rFonts w:ascii="Times New Roman" w:eastAsia="Times New Roman" w:hAnsi="Times New Roman" w:cs="Times New Roman"/>
-          <w:i/>
           <w:color w:val="auto"/>
           <w:sz w:val="20"/>
           <w:szCs w:val="20"/>
         </w:rPr>
         <w:t>Esse projeto está associado para a área de recepção da igreja, gerenciamento de membros e a tesouraria da igreja.</w:t>
       </w:r>
+      <w:bookmarkStart w:id="3" w:name="_GoBack"/>
+      <w:bookmarkEnd w:id="3"/>
     </w:p>
     <w:p>
       <w:pPr>
@@ -1771,7 +1511,6 @@
       <w:r>
         <w:rPr>
           <w:rFonts w:ascii="Times New Roman" w:eastAsia="Times New Roman" w:hAnsi="Times New Roman" w:cs="Times New Roman"/>
-          <w:i/>
           <w:color w:val="auto"/>
           <w:sz w:val="20"/>
           <w:szCs w:val="20"/>
@@ -1834,7 +1573,6 @@
       <w:r>
         <w:rPr>
           <w:rFonts w:ascii="Times New Roman" w:eastAsia="Times New Roman" w:hAnsi="Times New Roman" w:cs="Times New Roman"/>
-          <w:i/>
           <w:color w:val="auto"/>
           <w:sz w:val="20"/>
           <w:szCs w:val="20"/>
@@ -1895,7 +1633,6 @@
       <w:r>
         <w:rPr>
           <w:rFonts w:ascii="Times New Roman" w:eastAsia="Times New Roman" w:hAnsi="Times New Roman" w:cs="Times New Roman"/>
-          <w:i/>
           <w:color w:val="auto"/>
           <w:sz w:val="20"/>
           <w:szCs w:val="20"/>
@@ -1988,7 +1725,6 @@
       <w:r>
         <w:rPr>
           <w:b/>
-          <w:i/>
           <w:color w:val="auto"/>
           <w:sz w:val="20"/>
           <w:szCs w:val="20"/>
@@ -2165,16 +1901,14 @@
               <w:jc w:val="both"/>
               <w:rPr>
                 <w:rFonts w:ascii="Times New Roman" w:eastAsia="Times New Roman" w:hAnsi="Times New Roman" w:cs="Times New Roman"/>
-                <w:i/>
-                <w:color w:val="auto"/>
-                <w:sz w:val="20"/>
-                <w:szCs w:val="20"/>
-              </w:rPr>
-            </w:pPr>
-            <w:r>
-              <w:rPr>
-                <w:rFonts w:ascii="Times New Roman" w:eastAsia="Times New Roman" w:hAnsi="Times New Roman" w:cs="Times New Roman"/>
-                <w:i/>
+                <w:color w:val="auto"/>
+                <w:sz w:val="20"/>
+                <w:szCs w:val="20"/>
+              </w:rPr>
+            </w:pPr>
+            <w:r>
+              <w:rPr>
+                <w:rFonts w:ascii="Times New Roman" w:eastAsia="Times New Roman" w:hAnsi="Times New Roman" w:cs="Times New Roman"/>
                 <w:color w:val="auto"/>
                 <w:sz w:val="20"/>
                 <w:szCs w:val="20"/>
@@ -2202,16 +1936,14 @@
               <w:jc w:val="both"/>
               <w:rPr>
                 <w:rFonts w:ascii="Times New Roman" w:eastAsia="Times New Roman" w:hAnsi="Times New Roman" w:cs="Times New Roman"/>
-                <w:i/>
-                <w:color w:val="auto"/>
-                <w:sz w:val="20"/>
-                <w:szCs w:val="20"/>
-              </w:rPr>
-            </w:pPr>
-            <w:r>
-              <w:rPr>
-                <w:rFonts w:ascii="Times New Roman" w:eastAsia="Times New Roman" w:hAnsi="Times New Roman" w:cs="Times New Roman"/>
-                <w:i/>
+                <w:color w:val="auto"/>
+                <w:sz w:val="20"/>
+                <w:szCs w:val="20"/>
+              </w:rPr>
+            </w:pPr>
+            <w:r>
+              <w:rPr>
+                <w:rFonts w:ascii="Times New Roman" w:eastAsia="Times New Roman" w:hAnsi="Times New Roman" w:cs="Times New Roman"/>
                 <w:color w:val="auto"/>
                 <w:sz w:val="20"/>
                 <w:szCs w:val="20"/>
@@ -2239,16 +1971,14 @@
               <w:jc w:val="both"/>
               <w:rPr>
                 <w:rFonts w:ascii="Times New Roman" w:eastAsia="Times New Roman" w:hAnsi="Times New Roman" w:cs="Times New Roman"/>
-                <w:i/>
-                <w:color w:val="auto"/>
-                <w:sz w:val="20"/>
-                <w:szCs w:val="20"/>
-              </w:rPr>
-            </w:pPr>
-            <w:r>
-              <w:rPr>
-                <w:rFonts w:ascii="Times New Roman" w:eastAsia="Times New Roman" w:hAnsi="Times New Roman" w:cs="Times New Roman"/>
-                <w:i/>
+                <w:color w:val="auto"/>
+                <w:sz w:val="20"/>
+                <w:szCs w:val="20"/>
+              </w:rPr>
+            </w:pPr>
+            <w:r>
+              <w:rPr>
+                <w:rFonts w:ascii="Times New Roman" w:eastAsia="Times New Roman" w:hAnsi="Times New Roman" w:cs="Times New Roman"/>
                 <w:color w:val="auto"/>
                 <w:sz w:val="20"/>
                 <w:szCs w:val="20"/>
@@ -2279,16 +2009,14 @@
               <w:jc w:val="both"/>
               <w:rPr>
                 <w:rFonts w:ascii="Times New Roman" w:eastAsia="Times New Roman" w:hAnsi="Times New Roman" w:cs="Times New Roman"/>
-                <w:i/>
-                <w:color w:val="auto"/>
-                <w:sz w:val="20"/>
-                <w:szCs w:val="20"/>
-              </w:rPr>
-            </w:pPr>
-            <w:r>
-              <w:rPr>
-                <w:rFonts w:ascii="Times New Roman" w:eastAsia="Times New Roman" w:hAnsi="Times New Roman" w:cs="Times New Roman"/>
-                <w:i/>
+                <w:color w:val="auto"/>
+                <w:sz w:val="20"/>
+                <w:szCs w:val="20"/>
+              </w:rPr>
+            </w:pPr>
+            <w:r>
+              <w:rPr>
+                <w:rFonts w:ascii="Times New Roman" w:eastAsia="Times New Roman" w:hAnsi="Times New Roman" w:cs="Times New Roman"/>
                 <w:color w:val="auto"/>
                 <w:sz w:val="20"/>
                 <w:szCs w:val="20"/>
@@ -2316,16 +2044,14 @@
               <w:jc w:val="both"/>
               <w:rPr>
                 <w:rFonts w:ascii="Times New Roman" w:eastAsia="Times New Roman" w:hAnsi="Times New Roman" w:cs="Times New Roman"/>
-                <w:i/>
-                <w:color w:val="auto"/>
-                <w:sz w:val="20"/>
-                <w:szCs w:val="20"/>
-              </w:rPr>
-            </w:pPr>
-            <w:r>
-              <w:rPr>
-                <w:rFonts w:ascii="Times New Roman" w:eastAsia="Times New Roman" w:hAnsi="Times New Roman" w:cs="Times New Roman"/>
-                <w:i/>
+                <w:color w:val="auto"/>
+                <w:sz w:val="20"/>
+                <w:szCs w:val="20"/>
+              </w:rPr>
+            </w:pPr>
+            <w:r>
+              <w:rPr>
+                <w:rFonts w:ascii="Times New Roman" w:eastAsia="Times New Roman" w:hAnsi="Times New Roman" w:cs="Times New Roman"/>
                 <w:color w:val="auto"/>
                 <w:sz w:val="20"/>
                 <w:szCs w:val="20"/>
@@ -2353,16 +2079,14 @@
               <w:jc w:val="both"/>
               <w:rPr>
                 <w:rFonts w:ascii="Times New Roman" w:eastAsia="Times New Roman" w:hAnsi="Times New Roman" w:cs="Times New Roman"/>
-                <w:i/>
-                <w:color w:val="auto"/>
-                <w:sz w:val="20"/>
-                <w:szCs w:val="20"/>
-              </w:rPr>
-            </w:pPr>
-            <w:r>
-              <w:rPr>
-                <w:rFonts w:ascii="Times New Roman" w:eastAsia="Times New Roman" w:hAnsi="Times New Roman" w:cs="Times New Roman"/>
-                <w:i/>
+                <w:color w:val="auto"/>
+                <w:sz w:val="20"/>
+                <w:szCs w:val="20"/>
+              </w:rPr>
+            </w:pPr>
+            <w:r>
+              <w:rPr>
+                <w:rFonts w:ascii="Times New Roman" w:eastAsia="Times New Roman" w:hAnsi="Times New Roman" w:cs="Times New Roman"/>
                 <w:color w:val="auto"/>
                 <w:sz w:val="20"/>
                 <w:szCs w:val="20"/>
@@ -2394,7 +2118,6 @@
               <w:jc w:val="both"/>
               <w:rPr>
                 <w:rFonts w:ascii="Times New Roman" w:eastAsia="Times New Roman" w:hAnsi="Times New Roman" w:cs="Times New Roman"/>
-                <w:i/>
                 <w:color w:val="auto"/>
                 <w:sz w:val="20"/>
                 <w:szCs w:val="20"/>
@@ -2404,12 +2127,10 @@
             <w:r>
               <w:rPr>
                 <w:rFonts w:ascii="Times New Roman" w:eastAsia="Times New Roman" w:hAnsi="Times New Roman" w:cs="Times New Roman"/>
-                <w:i/>
-                <w:color w:val="auto"/>
-                <w:sz w:val="20"/>
-                <w:szCs w:val="20"/>
-              </w:rPr>
-              <w:lastRenderedPageBreak/>
+                <w:color w:val="auto"/>
+                <w:sz w:val="20"/>
+                <w:szCs w:val="20"/>
+              </w:rPr>
               <w:t>Welvison</w:t>
             </w:r>
             <w:proofErr w:type="spellEnd"/>
@@ -2435,16 +2156,14 @@
               <w:jc w:val="both"/>
               <w:rPr>
                 <w:rFonts w:ascii="Times New Roman" w:eastAsia="Times New Roman" w:hAnsi="Times New Roman" w:cs="Times New Roman"/>
-                <w:i/>
-                <w:color w:val="auto"/>
-                <w:sz w:val="20"/>
-                <w:szCs w:val="20"/>
-              </w:rPr>
-            </w:pPr>
-            <w:r>
-              <w:rPr>
-                <w:rFonts w:ascii="Times New Roman" w:eastAsia="Times New Roman" w:hAnsi="Times New Roman" w:cs="Times New Roman"/>
-                <w:i/>
+                <w:color w:val="auto"/>
+                <w:sz w:val="20"/>
+                <w:szCs w:val="20"/>
+              </w:rPr>
+            </w:pPr>
+            <w:r>
+              <w:rPr>
+                <w:rFonts w:ascii="Times New Roman" w:eastAsia="Times New Roman" w:hAnsi="Times New Roman" w:cs="Times New Roman"/>
                 <w:color w:val="auto"/>
                 <w:sz w:val="20"/>
                 <w:szCs w:val="20"/>
@@ -2473,16 +2192,14 @@
               <w:jc w:val="both"/>
               <w:rPr>
                 <w:rFonts w:ascii="Times New Roman" w:eastAsia="Times New Roman" w:hAnsi="Times New Roman" w:cs="Times New Roman"/>
-                <w:i/>
-                <w:color w:val="auto"/>
-                <w:sz w:val="20"/>
-                <w:szCs w:val="20"/>
-              </w:rPr>
-            </w:pPr>
-            <w:r>
-              <w:rPr>
-                <w:rFonts w:ascii="Times New Roman" w:eastAsia="Times New Roman" w:hAnsi="Times New Roman" w:cs="Times New Roman"/>
-                <w:i/>
+                <w:color w:val="auto"/>
+                <w:sz w:val="20"/>
+                <w:szCs w:val="20"/>
+              </w:rPr>
+            </w:pPr>
+            <w:r>
+              <w:rPr>
+                <w:rFonts w:ascii="Times New Roman" w:eastAsia="Times New Roman" w:hAnsi="Times New Roman" w:cs="Times New Roman"/>
                 <w:color w:val="auto"/>
                 <w:sz w:val="20"/>
                 <w:szCs w:val="20"/>
@@ -2732,7 +2449,6 @@
             <w:r>
               <w:rPr>
                 <w:rFonts w:ascii="Times New Roman" w:eastAsia="Times New Roman" w:hAnsi="Times New Roman" w:cs="Times New Roman"/>
-                <w:i/>
                 <w:color w:val="auto"/>
                 <w:sz w:val="20"/>
                 <w:szCs w:val="20"/>
@@ -2742,7 +2458,6 @@
             <w:r>
               <w:rPr>
                 <w:rFonts w:ascii="Times New Roman" w:eastAsia="Times New Roman" w:hAnsi="Times New Roman" w:cs="Times New Roman"/>
-                <w:i/>
                 <w:color w:val="auto"/>
                 <w:sz w:val="20"/>
                 <w:szCs w:val="20"/>
@@ -2752,7 +2467,6 @@
             <w:r>
               <w:rPr>
                 <w:rFonts w:ascii="Times New Roman" w:eastAsia="Times New Roman" w:hAnsi="Times New Roman" w:cs="Times New Roman"/>
-                <w:i/>
                 <w:color w:val="auto"/>
                 <w:sz w:val="20"/>
                 <w:szCs w:val="20"/>
@@ -2785,12 +2499,21 @@
             <w:r>
               <w:rPr>
                 <w:rFonts w:ascii="Times New Roman" w:eastAsia="Times New Roman" w:hAnsi="Times New Roman" w:cs="Times New Roman"/>
-                <w:i/>
-                <w:color w:val="auto"/>
-                <w:sz w:val="20"/>
-                <w:szCs w:val="20"/>
-              </w:rPr>
-              <w:t>É o responsável do pelo culto da noite.</w:t>
+                <w:color w:val="auto"/>
+                <w:sz w:val="20"/>
+                <w:szCs w:val="20"/>
+              </w:rPr>
+              <w:t xml:space="preserve">É o responsável do pelo </w:t>
+            </w:r>
+            <w:r>
+              <w:rPr>
+                <w:rFonts w:ascii="Times New Roman" w:eastAsia="Times New Roman" w:hAnsi="Times New Roman" w:cs="Times New Roman"/>
+                <w:color w:val="auto"/>
+                <w:sz w:val="20"/>
+                <w:szCs w:val="20"/>
+              </w:rPr>
+              <w:lastRenderedPageBreak/>
+              <w:t>culto da noite.</w:t>
             </w:r>
           </w:p>
         </w:tc>
@@ -2818,12 +2541,22 @@
             <w:r>
               <w:rPr>
                 <w:rFonts w:ascii="Times New Roman" w:eastAsia="Times New Roman" w:hAnsi="Times New Roman" w:cs="Times New Roman"/>
-                <w:i/>
-                <w:color w:val="auto"/>
-                <w:sz w:val="20"/>
-                <w:szCs w:val="20"/>
-              </w:rPr>
-              <w:t>Receberá notificação dos visitantes.</w:t>
+                <w:color w:val="auto"/>
+                <w:sz w:val="20"/>
+                <w:szCs w:val="20"/>
+              </w:rPr>
+              <w:lastRenderedPageBreak/>
+              <w:t xml:space="preserve">Receberá notificação dos </w:t>
+            </w:r>
+            <w:r>
+              <w:rPr>
+                <w:rFonts w:ascii="Times New Roman" w:eastAsia="Times New Roman" w:hAnsi="Times New Roman" w:cs="Times New Roman"/>
+                <w:color w:val="auto"/>
+                <w:sz w:val="20"/>
+                <w:szCs w:val="20"/>
+              </w:rPr>
+              <w:lastRenderedPageBreak/>
+              <w:t>visitantes.</w:t>
             </w:r>
           </w:p>
         </w:tc>
@@ -2851,11 +2584,11 @@
             <w:r>
               <w:rPr>
                 <w:rFonts w:ascii="Times New Roman" w:eastAsia="Times New Roman" w:hAnsi="Times New Roman" w:cs="Times New Roman"/>
-                <w:i/>
-                <w:color w:val="auto"/>
-                <w:sz w:val="20"/>
-                <w:szCs w:val="20"/>
-              </w:rPr>
+                <w:color w:val="auto"/>
+                <w:sz w:val="20"/>
+                <w:szCs w:val="20"/>
+              </w:rPr>
+              <w:lastRenderedPageBreak/>
               <w:t>Pastor</w:t>
             </w:r>
           </w:p>
@@ -2882,16 +2615,14 @@
               <w:jc w:val="both"/>
               <w:rPr>
                 <w:rFonts w:ascii="Times New Roman" w:eastAsia="Times New Roman" w:hAnsi="Times New Roman" w:cs="Times New Roman"/>
-                <w:i/>
-                <w:color w:val="auto"/>
-                <w:sz w:val="20"/>
-                <w:szCs w:val="20"/>
-              </w:rPr>
-            </w:pPr>
-            <w:r>
-              <w:rPr>
-                <w:rFonts w:ascii="Times New Roman" w:eastAsia="Times New Roman" w:hAnsi="Times New Roman" w:cs="Times New Roman"/>
-                <w:i/>
+                <w:color w:val="auto"/>
+                <w:sz w:val="20"/>
+                <w:szCs w:val="20"/>
+              </w:rPr>
+            </w:pPr>
+            <w:r>
+              <w:rPr>
+                <w:rFonts w:ascii="Times New Roman" w:eastAsia="Times New Roman" w:hAnsi="Times New Roman" w:cs="Times New Roman"/>
                 <w:color w:val="auto"/>
                 <w:sz w:val="20"/>
                 <w:szCs w:val="20"/>
@@ -2919,16 +2650,14 @@
               <w:jc w:val="both"/>
               <w:rPr>
                 <w:rFonts w:ascii="Times New Roman" w:eastAsia="Times New Roman" w:hAnsi="Times New Roman" w:cs="Times New Roman"/>
-                <w:i/>
-                <w:color w:val="auto"/>
-                <w:sz w:val="20"/>
-                <w:szCs w:val="20"/>
-              </w:rPr>
-            </w:pPr>
-            <w:r>
-              <w:rPr>
-                <w:rFonts w:ascii="Times New Roman" w:eastAsia="Times New Roman" w:hAnsi="Times New Roman" w:cs="Times New Roman"/>
-                <w:i/>
+                <w:color w:val="auto"/>
+                <w:sz w:val="20"/>
+                <w:szCs w:val="20"/>
+              </w:rPr>
+            </w:pPr>
+            <w:r>
+              <w:rPr>
+                <w:rFonts w:ascii="Times New Roman" w:eastAsia="Times New Roman" w:hAnsi="Times New Roman" w:cs="Times New Roman"/>
                 <w:color w:val="auto"/>
                 <w:sz w:val="20"/>
                 <w:szCs w:val="20"/>
@@ -2956,16 +2685,14 @@
               <w:jc w:val="both"/>
               <w:rPr>
                 <w:rFonts w:ascii="Times New Roman" w:eastAsia="Times New Roman" w:hAnsi="Times New Roman" w:cs="Times New Roman"/>
-                <w:i/>
-                <w:color w:val="auto"/>
-                <w:sz w:val="20"/>
-                <w:szCs w:val="20"/>
-              </w:rPr>
-            </w:pPr>
-            <w:r>
-              <w:rPr>
-                <w:rFonts w:ascii="Times New Roman" w:eastAsia="Times New Roman" w:hAnsi="Times New Roman" w:cs="Times New Roman"/>
-                <w:i/>
+                <w:color w:val="auto"/>
+                <w:sz w:val="20"/>
+                <w:szCs w:val="20"/>
+              </w:rPr>
+            </w:pPr>
+            <w:r>
+              <w:rPr>
+                <w:rFonts w:ascii="Times New Roman" w:eastAsia="Times New Roman" w:hAnsi="Times New Roman" w:cs="Times New Roman"/>
                 <w:color w:val="auto"/>
                 <w:sz w:val="20"/>
                 <w:szCs w:val="20"/>
@@ -2993,7 +2720,6 @@
               <w:jc w:val="both"/>
               <w:rPr>
                 <w:rFonts w:ascii="Times New Roman" w:eastAsia="Times New Roman" w:hAnsi="Times New Roman" w:cs="Times New Roman"/>
-                <w:i/>
                 <w:color w:val="auto"/>
                 <w:sz w:val="20"/>
                 <w:szCs w:val="20"/>
@@ -3003,7 +2729,6 @@
             <w:r>
               <w:rPr>
                 <w:rFonts w:ascii="Times New Roman" w:eastAsia="Times New Roman" w:hAnsi="Times New Roman" w:cs="Times New Roman"/>
-                <w:i/>
                 <w:color w:val="auto"/>
                 <w:sz w:val="20"/>
                 <w:szCs w:val="20"/>
@@ -3035,16 +2760,14 @@
               <w:jc w:val="both"/>
               <w:rPr>
                 <w:rFonts w:ascii="Times New Roman" w:eastAsia="Times New Roman" w:hAnsi="Times New Roman" w:cs="Times New Roman"/>
-                <w:i/>
-                <w:color w:val="auto"/>
-                <w:sz w:val="20"/>
-                <w:szCs w:val="20"/>
-              </w:rPr>
-            </w:pPr>
-            <w:r>
-              <w:rPr>
-                <w:rFonts w:ascii="Times New Roman" w:eastAsia="Times New Roman" w:hAnsi="Times New Roman" w:cs="Times New Roman"/>
-                <w:i/>
+                <w:color w:val="auto"/>
+                <w:sz w:val="20"/>
+                <w:szCs w:val="20"/>
+              </w:rPr>
+            </w:pPr>
+            <w:r>
+              <w:rPr>
+                <w:rFonts w:ascii="Times New Roman" w:eastAsia="Times New Roman" w:hAnsi="Times New Roman" w:cs="Times New Roman"/>
                 <w:color w:val="auto"/>
                 <w:sz w:val="20"/>
                 <w:szCs w:val="20"/>
@@ -3072,16 +2795,14 @@
               <w:jc w:val="both"/>
               <w:rPr>
                 <w:rFonts w:ascii="Times New Roman" w:eastAsia="Times New Roman" w:hAnsi="Times New Roman" w:cs="Times New Roman"/>
-                <w:i/>
-                <w:color w:val="auto"/>
-                <w:sz w:val="20"/>
-                <w:szCs w:val="20"/>
-              </w:rPr>
-            </w:pPr>
-            <w:r>
-              <w:rPr>
-                <w:rFonts w:ascii="Times New Roman" w:eastAsia="Times New Roman" w:hAnsi="Times New Roman" w:cs="Times New Roman"/>
-                <w:i/>
+                <w:color w:val="auto"/>
+                <w:sz w:val="20"/>
+                <w:szCs w:val="20"/>
+              </w:rPr>
+            </w:pPr>
+            <w:r>
+              <w:rPr>
+                <w:rFonts w:ascii="Times New Roman" w:eastAsia="Times New Roman" w:hAnsi="Times New Roman" w:cs="Times New Roman"/>
                 <w:color w:val="auto"/>
                 <w:sz w:val="20"/>
                 <w:szCs w:val="20"/>
@@ -3109,16 +2830,14 @@
               <w:jc w:val="both"/>
               <w:rPr>
                 <w:rFonts w:ascii="Times New Roman" w:eastAsia="Times New Roman" w:hAnsi="Times New Roman" w:cs="Times New Roman"/>
-                <w:i/>
-                <w:color w:val="auto"/>
-                <w:sz w:val="20"/>
-                <w:szCs w:val="20"/>
-              </w:rPr>
-            </w:pPr>
-            <w:r>
-              <w:rPr>
-                <w:rFonts w:ascii="Times New Roman" w:eastAsia="Times New Roman" w:hAnsi="Times New Roman" w:cs="Times New Roman"/>
-                <w:i/>
+                <w:color w:val="auto"/>
+                <w:sz w:val="20"/>
+                <w:szCs w:val="20"/>
+              </w:rPr>
+            </w:pPr>
+            <w:r>
+              <w:rPr>
+                <w:rFonts w:ascii="Times New Roman" w:eastAsia="Times New Roman" w:hAnsi="Times New Roman" w:cs="Times New Roman"/>
                 <w:color w:val="auto"/>
                 <w:sz w:val="20"/>
                 <w:szCs w:val="20"/>
@@ -3146,16 +2865,14 @@
               <w:jc w:val="both"/>
               <w:rPr>
                 <w:rFonts w:ascii="Times New Roman" w:eastAsia="Times New Roman" w:hAnsi="Times New Roman" w:cs="Times New Roman"/>
-                <w:i/>
-                <w:color w:val="auto"/>
-                <w:sz w:val="20"/>
-                <w:szCs w:val="20"/>
-              </w:rPr>
-            </w:pPr>
-            <w:r>
-              <w:rPr>
-                <w:rFonts w:ascii="Times New Roman" w:eastAsia="Times New Roman" w:hAnsi="Times New Roman" w:cs="Times New Roman"/>
-                <w:i/>
+                <w:color w:val="auto"/>
+                <w:sz w:val="20"/>
+                <w:szCs w:val="20"/>
+              </w:rPr>
+            </w:pPr>
+            <w:r>
+              <w:rPr>
+                <w:rFonts w:ascii="Times New Roman" w:eastAsia="Times New Roman" w:hAnsi="Times New Roman" w:cs="Times New Roman"/>
                 <w:color w:val="auto"/>
                 <w:sz w:val="20"/>
                 <w:szCs w:val="20"/>
@@ -3219,7 +2936,6 @@
       <w:r>
         <w:rPr>
           <w:rFonts w:ascii="Times New Roman" w:eastAsia="Times New Roman" w:hAnsi="Times New Roman" w:cs="Times New Roman"/>
-          <w:i/>
           <w:color w:val="auto"/>
           <w:sz w:val="20"/>
           <w:szCs w:val="20"/>
@@ -3229,7 +2945,6 @@
       <w:r>
         <w:rPr>
           <w:rFonts w:ascii="Times New Roman" w:eastAsia="Times New Roman" w:hAnsi="Times New Roman" w:cs="Times New Roman"/>
-          <w:i/>
           <w:color w:val="auto"/>
           <w:sz w:val="20"/>
           <w:szCs w:val="20"/>
@@ -3239,7 +2954,6 @@
       <w:r>
         <w:rPr>
           <w:rFonts w:ascii="Times New Roman" w:eastAsia="Times New Roman" w:hAnsi="Times New Roman" w:cs="Times New Roman"/>
-          <w:i/>
           <w:color w:val="auto"/>
           <w:sz w:val="20"/>
           <w:szCs w:val="20"/>
@@ -4365,7 +4079,6 @@
                 <w:szCs w:val="20"/>
                 <w:shd w:val="clear" w:color="auto" w:fill="BFBFBF"/>
               </w:rPr>
-              <w:lastRenderedPageBreak/>
               <w:t>Funcionalidade</w:t>
             </w:r>
           </w:p>
@@ -4572,6 +4285,7 @@
               <w:rPr>
                 <w:color w:val="auto"/>
               </w:rPr>
+              <w:lastRenderedPageBreak/>
               <w:t>Imprimir carta de transferência</w:t>
             </w:r>
           </w:p>
@@ -5963,7 +5677,7 @@
       <w:rPr>
         <w:noProof/>
       </w:rPr>
-      <w:t>7</w:t>
+      <w:t>6</w:t>
     </w:r>
     <w:r>
       <w:fldChar w:fldCharType="end"/>

</xml_diff>